<commit_message>
updated Appnovation Word Document
</commit_message>
<xml_diff>
--- a/Appnovation_Pre-Interview_Problem.docx
+++ b/Appnovation_Pre-Interview_Problem.docx
@@ -665,12 +665,7 @@
         <w:t xml:space="preserve">ex: </w:t>
       </w:r>
       <w:r>
-        <w:t>java-url-parser-1.0-SNAPSHOT</w:t>
-      </w:r>
-      <w:bookmarkStart w:id="0" w:name="_GoBack"/>
-      <w:bookmarkEnd w:id="0"/>
-      <w:r>
-        <w:t>.jar</w:t>
+        <w:t>java-url-parser-1.0-SNAPSHOT.jar</w:t>
       </w:r>
     </w:p>
     <w:p>
@@ -842,6 +837,126 @@
           <w:b/>
         </w:rPr>
       </w:pPr>
+    </w:p>
+    <w:p>
+      <w:pPr>
+        <w:rPr>
+          <w:b/>
+        </w:rPr>
+      </w:pPr>
+      <w:r>
+        <w:rPr>
+          <w:b/>
+        </w:rPr>
+        <w:t>Deliver Project via GitHub</w:t>
+      </w:r>
+    </w:p>
+    <w:p>
+      <w:pPr>
+        <w:pStyle w:val="ListParagraph"/>
+        <w:numPr>
+          <w:ilvl w:val="0"/>
+          <w:numId w:val="7"/>
+        </w:numPr>
+      </w:pPr>
+      <w:proofErr w:type="spellStart"/>
+      <w:r>
+        <w:t>git</w:t>
+      </w:r>
+      <w:proofErr w:type="spellEnd"/>
+      <w:r>
+        <w:t xml:space="preserve"> add </w:t>
+      </w:r>
+      <w:proofErr w:type="spellStart"/>
+      <w:r>
+        <w:t>java_url_parser</w:t>
+      </w:r>
+      <w:proofErr w:type="spellEnd"/>
+    </w:p>
+    <w:p>
+      <w:pPr>
+        <w:pStyle w:val="ListParagraph"/>
+        <w:numPr>
+          <w:ilvl w:val="0"/>
+          <w:numId w:val="7"/>
+        </w:numPr>
+      </w:pPr>
+      <w:proofErr w:type="spellStart"/>
+      <w:r>
+        <w:t>git</w:t>
+      </w:r>
+      <w:proofErr w:type="spellEnd"/>
+      <w:r>
+        <w:t xml:space="preserve"> add Appnovation_Pre-Interview_Problem.docx</w:t>
+      </w:r>
+    </w:p>
+    <w:p>
+      <w:pPr>
+        <w:pStyle w:val="ListParagraph"/>
+        <w:numPr>
+          <w:ilvl w:val="0"/>
+          <w:numId w:val="7"/>
+        </w:numPr>
+      </w:pPr>
+      <w:proofErr w:type="spellStart"/>
+      <w:r>
+        <w:t>git</w:t>
+      </w:r>
+      <w:proofErr w:type="spellEnd"/>
+      <w:r>
+        <w:t xml:space="preserve"> commit -m "Adding </w:t>
+      </w:r>
+      <w:proofErr w:type="spellStart"/>
+      <w:r>
+        <w:t>Java_URL_Parsing</w:t>
+      </w:r>
+      <w:proofErr w:type="spellEnd"/>
+      <w:r>
+        <w:t xml:space="preserve"> Project"</w:t>
+      </w:r>
+    </w:p>
+    <w:p>
+      <w:pPr>
+        <w:pStyle w:val="ListParagraph"/>
+        <w:numPr>
+          <w:ilvl w:val="0"/>
+          <w:numId w:val="7"/>
+        </w:numPr>
+      </w:pPr>
+      <w:proofErr w:type="spellStart"/>
+      <w:r>
+        <w:t>git</w:t>
+      </w:r>
+      <w:proofErr w:type="spellEnd"/>
+      <w:r>
+        <w:t xml:space="preserve"> commit -u origin master</w:t>
+      </w:r>
+    </w:p>
+    <w:p>
+      <w:pPr>
+        <w:pStyle w:val="ListParagraph"/>
+        <w:numPr>
+          <w:ilvl w:val="0"/>
+          <w:numId w:val="7"/>
+        </w:numPr>
+      </w:pPr>
+      <w:proofErr w:type="spellStart"/>
+      <w:r>
+        <w:t>git</w:t>
+      </w:r>
+      <w:proofErr w:type="spellEnd"/>
+      <w:r>
+        <w:t xml:space="preserve"> status</w:t>
+      </w:r>
+      <w:bookmarkStart w:id="0" w:name="_GoBack"/>
+      <w:bookmarkEnd w:id="0"/>
+    </w:p>
+    <w:p>
+      <w:pPr>
+        <w:rPr>
+          <w:b/>
+        </w:rPr>
+      </w:pPr>
       <w:r>
         <w:rPr>
           <w:b/>
@@ -916,6 +1031,95 @@
 <file path=word/numbering.xml><?xml version="1.0" encoding="utf-8"?>
 <w:numbering xmlns:wpc="http://schemas.microsoft.com/office/word/2010/wordprocessingCanvas" xmlns:mc="http://schemas.openxmlformats.org/markup-compatibility/2006" xmlns:o="urn:schemas-microsoft-com:office:office" xmlns:r="http://schemas.openxmlformats.org/officeDocument/2006/relationships" xmlns:m="http://schemas.openxmlformats.org/officeDocument/2006/math" xmlns:v="urn:schemas-microsoft-com:vml" xmlns:wp14="http://schemas.microsoft.com/office/word/2010/wordprocessingDrawing" xmlns:wp="http://schemas.openxmlformats.org/drawingml/2006/wordprocessingDrawing" xmlns:w10="urn:schemas-microsoft-com:office:word" xmlns:w="http://schemas.openxmlformats.org/wordprocessingml/2006/main" xmlns:w14="http://schemas.microsoft.com/office/word/2010/wordml" xmlns:w15="http://schemas.microsoft.com/office/word/2012/wordml" xmlns:wpg="http://schemas.microsoft.com/office/word/2010/wordprocessingGroup" xmlns:wpi="http://schemas.microsoft.com/office/word/2010/wordprocessingInk" xmlns:wne="http://schemas.microsoft.com/office/word/2006/wordml" xmlns:wps="http://schemas.microsoft.com/office/word/2010/wordprocessingShape" mc:Ignorable="w14 w15 wp14">
   <w:abstractNum w:abstractNumId="0" w15:restartNumberingAfterBreak="0">
+    <w:nsid w:val="26E13C20"/>
+    <w:multiLevelType w:val="hybridMultilevel"/>
+    <w:tmpl w:val="3ED01AB8"/>
+    <w:lvl w:ilvl="0" w:tplc="0409000F">
+      <w:start w:val="1"/>
+      <w:numFmt w:val="decimal"/>
+      <w:lvlText w:val="%1."/>
+      <w:lvlJc w:val="left"/>
+      <w:pPr>
+        <w:ind w:left="720" w:hanging="360"/>
+      </w:pPr>
+      <w:rPr>
+        <w:rFonts w:hint="default"/>
+      </w:rPr>
+    </w:lvl>
+    <w:lvl w:ilvl="1" w:tplc="04090019" w:tentative="1">
+      <w:start w:val="1"/>
+      <w:numFmt w:val="lowerLetter"/>
+      <w:lvlText w:val="%2."/>
+      <w:lvlJc w:val="left"/>
+      <w:pPr>
+        <w:ind w:left="1440" w:hanging="360"/>
+      </w:pPr>
+    </w:lvl>
+    <w:lvl w:ilvl="2" w:tplc="0409001B" w:tentative="1">
+      <w:start w:val="1"/>
+      <w:numFmt w:val="lowerRoman"/>
+      <w:lvlText w:val="%3."/>
+      <w:lvlJc w:val="right"/>
+      <w:pPr>
+        <w:ind w:left="2160" w:hanging="180"/>
+      </w:pPr>
+    </w:lvl>
+    <w:lvl w:ilvl="3" w:tplc="0409000F" w:tentative="1">
+      <w:start w:val="1"/>
+      <w:numFmt w:val="decimal"/>
+      <w:lvlText w:val="%4."/>
+      <w:lvlJc w:val="left"/>
+      <w:pPr>
+        <w:ind w:left="2880" w:hanging="360"/>
+      </w:pPr>
+    </w:lvl>
+    <w:lvl w:ilvl="4" w:tplc="04090019" w:tentative="1">
+      <w:start w:val="1"/>
+      <w:numFmt w:val="lowerLetter"/>
+      <w:lvlText w:val="%5."/>
+      <w:lvlJc w:val="left"/>
+      <w:pPr>
+        <w:ind w:left="3600" w:hanging="360"/>
+      </w:pPr>
+    </w:lvl>
+    <w:lvl w:ilvl="5" w:tplc="0409001B" w:tentative="1">
+      <w:start w:val="1"/>
+      <w:numFmt w:val="lowerRoman"/>
+      <w:lvlText w:val="%6."/>
+      <w:lvlJc w:val="right"/>
+      <w:pPr>
+        <w:ind w:left="4320" w:hanging="180"/>
+      </w:pPr>
+    </w:lvl>
+    <w:lvl w:ilvl="6" w:tplc="0409000F" w:tentative="1">
+      <w:start w:val="1"/>
+      <w:numFmt w:val="decimal"/>
+      <w:lvlText w:val="%7."/>
+      <w:lvlJc w:val="left"/>
+      <w:pPr>
+        <w:ind w:left="5040" w:hanging="360"/>
+      </w:pPr>
+    </w:lvl>
+    <w:lvl w:ilvl="7" w:tplc="04090019" w:tentative="1">
+      <w:start w:val="1"/>
+      <w:numFmt w:val="lowerLetter"/>
+      <w:lvlText w:val="%8."/>
+      <w:lvlJc w:val="left"/>
+      <w:pPr>
+        <w:ind w:left="5760" w:hanging="360"/>
+      </w:pPr>
+    </w:lvl>
+    <w:lvl w:ilvl="8" w:tplc="0409001B" w:tentative="1">
+      <w:start w:val="1"/>
+      <w:numFmt w:val="lowerRoman"/>
+      <w:lvlText w:val="%9."/>
+      <w:lvlJc w:val="right"/>
+      <w:pPr>
+        <w:ind w:left="6480" w:hanging="180"/>
+      </w:pPr>
+    </w:lvl>
+  </w:abstractNum>
+  <w:abstractNum w:abstractNumId="1" w15:restartNumberingAfterBreak="0">
     <w:nsid w:val="29CB7FA7"/>
     <w:multiLevelType w:val="hybridMultilevel"/>
     <w:tmpl w:val="21CACD76"/>
@@ -1004,7 +1208,7 @@
       </w:pPr>
     </w:lvl>
   </w:abstractNum>
-  <w:abstractNum w:abstractNumId="1" w15:restartNumberingAfterBreak="0">
+  <w:abstractNum w:abstractNumId="2" w15:restartNumberingAfterBreak="0">
     <w:nsid w:val="2FA33AFC"/>
     <w:multiLevelType w:val="hybridMultilevel"/>
     <w:tmpl w:val="AD88C698"/>
@@ -1093,7 +1297,7 @@
       </w:pPr>
     </w:lvl>
   </w:abstractNum>
-  <w:abstractNum w:abstractNumId="2" w15:restartNumberingAfterBreak="0">
+  <w:abstractNum w:abstractNumId="3" w15:restartNumberingAfterBreak="0">
     <w:nsid w:val="343D4DB9"/>
     <w:multiLevelType w:val="hybridMultilevel"/>
     <w:tmpl w:val="AD981834"/>
@@ -1182,7 +1386,7 @@
       </w:pPr>
     </w:lvl>
   </w:abstractNum>
-  <w:abstractNum w:abstractNumId="3" w15:restartNumberingAfterBreak="0">
+  <w:abstractNum w:abstractNumId="4" w15:restartNumberingAfterBreak="0">
     <w:nsid w:val="395235B0"/>
     <w:multiLevelType w:val="hybridMultilevel"/>
     <w:tmpl w:val="B540DB70"/>
@@ -1271,7 +1475,7 @@
       </w:pPr>
     </w:lvl>
   </w:abstractNum>
-  <w:abstractNum w:abstractNumId="4" w15:restartNumberingAfterBreak="0">
+  <w:abstractNum w:abstractNumId="5" w15:restartNumberingAfterBreak="0">
     <w:nsid w:val="600C6B72"/>
     <w:multiLevelType w:val="hybridMultilevel"/>
     <w:tmpl w:val="FFD06CF6"/>
@@ -1360,7 +1564,7 @@
       </w:pPr>
     </w:lvl>
   </w:abstractNum>
-  <w:abstractNum w:abstractNumId="5" w15:restartNumberingAfterBreak="0">
+  <w:abstractNum w:abstractNumId="6" w15:restartNumberingAfterBreak="0">
     <w:nsid w:val="61DF6F86"/>
     <w:multiLevelType w:val="hybridMultilevel"/>
     <w:tmpl w:val="9E7C9D0C"/>
@@ -1450,22 +1654,25 @@
     </w:lvl>
   </w:abstractNum>
   <w:num w:numId="1">
-    <w:abstractNumId w:val="0"/>
+    <w:abstractNumId w:val="1"/>
   </w:num>
   <w:num w:numId="2">
+    <w:abstractNumId w:val="3"/>
+  </w:num>
+  <w:num w:numId="3">
+    <w:abstractNumId w:val="5"/>
+  </w:num>
+  <w:num w:numId="4">
+    <w:abstractNumId w:val="4"/>
+  </w:num>
+  <w:num w:numId="5">
     <w:abstractNumId w:val="2"/>
   </w:num>
-  <w:num w:numId="3">
-    <w:abstractNumId w:val="4"/>
+  <w:num w:numId="6">
+    <w:abstractNumId w:val="6"/>
   </w:num>
-  <w:num w:numId="4">
-    <w:abstractNumId w:val="3"/>
-  </w:num>
-  <w:num w:numId="5">
-    <w:abstractNumId w:val="1"/>
-  </w:num>
-  <w:num w:numId="6">
-    <w:abstractNumId w:val="5"/>
+  <w:num w:numId="7">
+    <w:abstractNumId w:val="0"/>
   </w:num>
 </w:numbering>
 </file>

</xml_diff>